<commit_message>
writing, plotting, writing, plotting
</commit_message>
<xml_diff>
--- a/text/4_discussion.docx
+++ b/text/4_discussion.docx
@@ -94,111 +94,155 @@
           <w:lang w:val="en-US"/>
         </w:rPr>
       </w:pPr>
+    </w:p>
+    <w:p>
+      <w:pPr>
+        <w:rPr>
+          <w:lang w:val="en-US"/>
+        </w:rPr>
+      </w:pPr>
+      <w:r>
+        <w:rPr>
+          <w:lang w:val="en-US"/>
+        </w:rPr>
+        <w:t>How does this map/relate to previous findings?</w:t>
+      </w:r>
+    </w:p>
+    <w:p>
+      <w:pPr>
+        <w:rPr>
+          <w:lang w:val="en-US"/>
+        </w:rPr>
+      </w:pPr>
+      <w:r>
+        <w:rPr>
+          <w:lang w:val="en-US"/>
+        </w:rPr>
+        <w:t>Compare to e.g.</w:t>
+      </w:r>
+    </w:p>
+    <w:p>
+      <w:pPr>
+        <w:rPr>
+          <w:lang w:val="en-US"/>
+        </w:rPr>
+      </w:pPr>
+    </w:p>
+    <w:p>
+      <w:pPr>
+        <w:rPr>
+          <w:lang w:val="en-US"/>
+        </w:rPr>
+      </w:pPr>
+      <w:r>
+        <w:rPr>
+          <w:lang w:val="en-US"/>
+        </w:rPr>
+        <w:t>How does this add to previous findings?</w:t>
+      </w:r>
+    </w:p>
+    <w:p>
+      <w:pPr>
+        <w:rPr>
+          <w:lang w:val="en-US"/>
+        </w:rPr>
+      </w:pPr>
+    </w:p>
+    <w:p>
+      <w:pPr>
+        <w:rPr>
+          <w:lang w:val="en-US"/>
+        </w:rPr>
+      </w:pPr>
+      <w:r>
+        <w:rPr>
+          <w:lang w:val="en-US"/>
+        </w:rPr>
+        <w:t>Comparability / applicability with public data</w:t>
+      </w:r>
+    </w:p>
+    <w:p>
+      <w:pPr>
+        <w:rPr>
+          <w:lang w:val="en-US"/>
+        </w:rPr>
+      </w:pPr>
+    </w:p>
+    <w:p>
+      <w:pPr>
+        <w:rPr>
+          <w:lang w:val="en-US"/>
+        </w:rPr>
+      </w:pPr>
+      <w:r>
+        <w:rPr>
+          <w:lang w:val="en-US"/>
+        </w:rPr>
+        <w:t>Challenges</w:t>
+      </w:r>
+    </w:p>
+    <w:p>
+      <w:pPr>
+        <w:rPr>
+          <w:lang w:val="en-US"/>
+        </w:rPr>
+      </w:pPr>
+    </w:p>
+    <w:p>
+      <w:proofErr w:type="spellStart"/>
+      <w:r>
+        <w:t>Implications</w:t>
+      </w:r>
+      <w:proofErr w:type="spellEnd"/>
+    </w:p>
+    <w:p/>
+    <w:p>
+      <w:pPr>
+        <w:numPr>
+          <w:ilvl w:val="2"/>
+          <w:numId w:val="1"/>
+        </w:numPr>
+        <w:autoSpaceDN/>
+        <w:rPr>
+          <w:lang w:val="en-US"/>
+        </w:rPr>
+      </w:pPr>
+      <w:r>
+        <w:rPr>
+          <w:shd w:val="clear" w:color="auto" w:fill="FFFF00"/>
+          <w:lang w:val="en-US"/>
+        </w:rPr>
+        <w:t xml:space="preserve">Low DI values also occur in close proximity to the LVP as an artifact of small network and Euclidean distances. </w:t>
+      </w:r>
+    </w:p>
+    <w:p>
+      <w:pPr>
+        <w:numPr>
+          <w:ilvl w:val="2"/>
+          <w:numId w:val="1"/>
+        </w:numPr>
+        <w:autoSpaceDN/>
+        <w:rPr>
+          <w:lang w:val="en-US"/>
+        </w:rPr>
+      </w:pPr>
+      <w:r>
+        <w:rPr>
+          <w:shd w:val="clear" w:color="auto" w:fill="FFFF00"/>
+          <w:lang w:val="en-US"/>
+        </w:rPr>
+        <w:t>In these cases, a minor difference can lead to a low DI value even though the overall traveling distance to the next green space entry in relatively small (DISCUSSION?).</w:t>
+      </w:r>
+    </w:p>
+    <w:p>
+      <w:pPr>
+        <w:rPr>
+          <w:lang w:val="en-US"/>
+        </w:rPr>
+      </w:pPr>
       <w:bookmarkStart w:id="0" w:name="_GoBack"/>
-    </w:p>
-    <w:bookmarkEnd w:id="0"/>
-    <w:p>
-      <w:pPr>
-        <w:rPr>
-          <w:lang w:val="en-US"/>
-        </w:rPr>
-      </w:pPr>
-      <w:r>
-        <w:rPr>
-          <w:lang w:val="en-US"/>
-        </w:rPr>
-        <w:t>How does this map/relate to previous findings?</w:t>
-      </w:r>
-    </w:p>
-    <w:p>
-      <w:pPr>
-        <w:rPr>
-          <w:lang w:val="en-US"/>
-        </w:rPr>
-      </w:pPr>
-      <w:r>
-        <w:rPr>
-          <w:lang w:val="en-US"/>
-        </w:rPr>
-        <w:t>Compare to e.g.</w:t>
-      </w:r>
-    </w:p>
-    <w:p>
-      <w:pPr>
-        <w:rPr>
-          <w:lang w:val="en-US"/>
-        </w:rPr>
-      </w:pPr>
-    </w:p>
-    <w:p>
-      <w:pPr>
-        <w:rPr>
-          <w:lang w:val="en-US"/>
-        </w:rPr>
-      </w:pPr>
-      <w:r>
-        <w:rPr>
-          <w:lang w:val="en-US"/>
-        </w:rPr>
-        <w:t>How does this add to previous findings?</w:t>
-      </w:r>
-    </w:p>
-    <w:p>
-      <w:pPr>
-        <w:rPr>
-          <w:lang w:val="en-US"/>
-        </w:rPr>
-      </w:pPr>
-    </w:p>
-    <w:p>
-      <w:pPr>
-        <w:rPr>
-          <w:lang w:val="en-US"/>
-        </w:rPr>
-      </w:pPr>
-      <w:r>
-        <w:rPr>
-          <w:lang w:val="en-US"/>
-        </w:rPr>
-        <w:t>Comparability / applicability with public data</w:t>
-      </w:r>
-    </w:p>
-    <w:p>
-      <w:pPr>
-        <w:rPr>
-          <w:lang w:val="en-US"/>
-        </w:rPr>
-      </w:pPr>
-    </w:p>
-    <w:p>
-      <w:pPr>
-        <w:rPr>
-          <w:lang w:val="en-US"/>
-        </w:rPr>
-      </w:pPr>
-      <w:r>
-        <w:rPr>
-          <w:lang w:val="en-US"/>
-        </w:rPr>
-        <w:t>Challenges</w:t>
-      </w:r>
-    </w:p>
-    <w:p>
-      <w:pPr>
-        <w:rPr>
-          <w:lang w:val="en-US"/>
-        </w:rPr>
-      </w:pPr>
-    </w:p>
-    <w:p>
-      <w:proofErr w:type="spellStart"/>
-      <w:r>
-        <w:t>Implications</w:t>
-      </w:r>
-      <w:proofErr w:type="spellEnd"/>
-    </w:p>
-    <w:p/>
-    <w:p/>
+      <w:bookmarkEnd w:id="0"/>
+    </w:p>
     <w:sectPr>
       <w:pgSz w:w="11906" w:h="16838"/>
       <w:pgMar w:top="1417" w:right="1417" w:bottom="1134" w:left="1417" w:header="708" w:footer="708" w:gutter="0"/>
@@ -207,6 +251,146 @@
     </w:sectPr>
   </w:body>
 </w:document>
+</file>
+
+<file path=word/numbering.xml><?xml version="1.0" encoding="utf-8"?>
+<w:numbering xmlns:wpc="http://schemas.microsoft.com/office/word/2010/wordprocessingCanvas" xmlns:cx="http://schemas.microsoft.com/office/drawing/2014/chartex" xmlns:cx1="http://schemas.microsoft.com/office/drawing/2015/9/8/chartex" xmlns:cx2="http://schemas.microsoft.com/office/drawing/2015/10/21/chartex" xmlns:cx3="http://schemas.microsoft.com/office/drawing/2016/5/9/chartex" xmlns:cx4="http://schemas.microsoft.com/office/drawing/2016/5/10/chartex" xmlns:cx5="http://schemas.microsoft.com/office/drawing/2016/5/11/chartex" xmlns:cx6="http://schemas.microsoft.com/office/drawing/2016/5/12/chartex" xmlns:cx7="http://schemas.microsoft.com/office/drawing/2016/5/13/chartex" xmlns:cx8="http://schemas.microsoft.com/office/drawing/2016/5/14/chartex" xmlns:mc="http://schemas.openxmlformats.org/markup-compatibility/2006" xmlns:aink="http://schemas.microsoft.com/office/drawing/2016/ink" xmlns:am3d="http://schemas.microsoft.com/office/drawing/2017/model3d" xmlns:o="urn:schemas-microsoft-com:office:office" xmlns:r="http://schemas.openxmlformats.org/officeDocument/2006/relationships" xmlns:m="http://schemas.openxmlformats.org/officeDocument/2006/math" xmlns:v="urn:schemas-microsoft-com:vml" xmlns:wp14="http://schemas.microsoft.com/office/word/2010/wordprocessingDrawing" xmlns:wp="http://schemas.openxmlformats.org/drawingml/2006/wordprocessingDrawing" xmlns:w10="urn:schemas-microsoft-com:office:word" xmlns:w="http://schemas.openxmlformats.org/wordprocessingml/2006/main" xmlns:w14="http://schemas.microsoft.com/office/word/2010/wordml" xmlns:w15="http://schemas.microsoft.com/office/word/2012/wordml" xmlns:w16cid="http://schemas.microsoft.com/office/word/2016/wordml/cid" xmlns:w16se="http://schemas.microsoft.com/office/word/2015/wordml/symex" xmlns:wpg="http://schemas.microsoft.com/office/word/2010/wordprocessingGroup" xmlns:wpi="http://schemas.microsoft.com/office/word/2010/wordprocessingInk" xmlns:wne="http://schemas.microsoft.com/office/word/2006/wordml" xmlns:wps="http://schemas.microsoft.com/office/word/2010/wordprocessingShape" mc:Ignorable="w14 w15 w16se w16cid wp14">
+  <w:abstractNum w:abstractNumId="0" w15:restartNumberingAfterBreak="0">
+    <w:nsid w:val="44AE1121"/>
+    <w:multiLevelType w:val="multilevel"/>
+    <w:tmpl w:val="0562D1BA"/>
+    <w:lvl w:ilvl="0">
+      <w:numFmt w:val="bullet"/>
+      <w:lvlText w:val=""/>
+      <w:lvlJc w:val="left"/>
+      <w:pPr>
+        <w:tabs>
+          <w:tab w:val="num" w:pos="0"/>
+        </w:tabs>
+        <w:ind w:left="720" w:hanging="360"/>
+      </w:pPr>
+      <w:rPr>
+        <w:rFonts w:ascii="Symbol" w:hAnsi="Symbol" w:cs="Symbol" w:hint="default"/>
+      </w:rPr>
+    </w:lvl>
+    <w:lvl w:ilvl="1">
+      <w:numFmt w:val="bullet"/>
+      <w:lvlText w:val="◦"/>
+      <w:lvlJc w:val="left"/>
+      <w:pPr>
+        <w:tabs>
+          <w:tab w:val="num" w:pos="0"/>
+        </w:tabs>
+        <w:ind w:left="1080" w:hanging="360"/>
+      </w:pPr>
+      <w:rPr>
+        <w:rFonts w:ascii="OpenSymbol" w:hAnsi="OpenSymbol" w:cs="OpenSymbol" w:hint="default"/>
+      </w:rPr>
+    </w:lvl>
+    <w:lvl w:ilvl="2">
+      <w:numFmt w:val="bullet"/>
+      <w:lvlText w:val="▪"/>
+      <w:lvlJc w:val="left"/>
+      <w:pPr>
+        <w:tabs>
+          <w:tab w:val="num" w:pos="0"/>
+        </w:tabs>
+        <w:ind w:left="1440" w:hanging="360"/>
+      </w:pPr>
+      <w:rPr>
+        <w:rFonts w:ascii="OpenSymbol" w:hAnsi="OpenSymbol" w:hint="default"/>
+      </w:rPr>
+    </w:lvl>
+    <w:lvl w:ilvl="3">
+      <w:numFmt w:val="bullet"/>
+      <w:lvlText w:val=""/>
+      <w:lvlJc w:val="left"/>
+      <w:pPr>
+        <w:tabs>
+          <w:tab w:val="num" w:pos="0"/>
+        </w:tabs>
+        <w:ind w:left="1800" w:hanging="360"/>
+      </w:pPr>
+      <w:rPr>
+        <w:rFonts w:ascii="Symbol" w:hAnsi="Symbol" w:cs="Symbol" w:hint="default"/>
+      </w:rPr>
+    </w:lvl>
+    <w:lvl w:ilvl="4">
+      <w:start w:val="1"/>
+      <w:numFmt w:val="decimal"/>
+      <w:lvlText w:val="%5."/>
+      <w:lvlJc w:val="left"/>
+      <w:pPr>
+        <w:tabs>
+          <w:tab w:val="num" w:pos="0"/>
+        </w:tabs>
+        <w:ind w:left="2160" w:hanging="360"/>
+      </w:pPr>
+      <w:rPr>
+        <w:rFonts w:hint="default"/>
+      </w:rPr>
+    </w:lvl>
+    <w:lvl w:ilvl="5">
+      <w:numFmt w:val="bullet"/>
+      <w:lvlText w:val="▪"/>
+      <w:lvlJc w:val="left"/>
+      <w:pPr>
+        <w:tabs>
+          <w:tab w:val="num" w:pos="0"/>
+        </w:tabs>
+        <w:ind w:left="2520" w:hanging="360"/>
+      </w:pPr>
+      <w:rPr>
+        <w:rFonts w:ascii="OpenSymbol" w:hAnsi="OpenSymbol" w:hint="default"/>
+      </w:rPr>
+    </w:lvl>
+    <w:lvl w:ilvl="6">
+      <w:numFmt w:val="bullet"/>
+      <w:lvlText w:val=""/>
+      <w:lvlJc w:val="left"/>
+      <w:pPr>
+        <w:tabs>
+          <w:tab w:val="num" w:pos="0"/>
+        </w:tabs>
+        <w:ind w:left="2880" w:hanging="360"/>
+      </w:pPr>
+      <w:rPr>
+        <w:rFonts w:ascii="Symbol" w:hAnsi="Symbol" w:cs="Symbol" w:hint="default"/>
+      </w:rPr>
+    </w:lvl>
+    <w:lvl w:ilvl="7">
+      <w:numFmt w:val="bullet"/>
+      <w:lvlText w:val="◦"/>
+      <w:lvlJc w:val="left"/>
+      <w:pPr>
+        <w:tabs>
+          <w:tab w:val="num" w:pos="0"/>
+        </w:tabs>
+        <w:ind w:left="3240" w:hanging="360"/>
+      </w:pPr>
+      <w:rPr>
+        <w:rFonts w:ascii="OpenSymbol" w:hAnsi="OpenSymbol" w:cs="OpenSymbol" w:hint="default"/>
+      </w:rPr>
+    </w:lvl>
+    <w:lvl w:ilvl="8">
+      <w:numFmt w:val="bullet"/>
+      <w:lvlText w:val="▪"/>
+      <w:lvlJc w:val="left"/>
+      <w:pPr>
+        <w:tabs>
+          <w:tab w:val="num" w:pos="0"/>
+        </w:tabs>
+        <w:ind w:left="3600" w:hanging="360"/>
+      </w:pPr>
+      <w:rPr>
+        <w:rFonts w:ascii="OpenSymbol" w:hAnsi="OpenSymbol" w:cs="OpenSymbol" w:hint="default"/>
+      </w:rPr>
+    </w:lvl>
+  </w:abstractNum>
+  <w:num w:numId="1">
+    <w:abstractNumId w:val="0"/>
+  </w:num>
+</w:numbering>
 </file>
 
 <file path=word/styles.xml><?xml version="1.0" encoding="utf-8"?>
@@ -603,7 +787,7 @@
     <w:lsdException w:name="Hashtag" w:semiHidden="1" w:unhideWhenUsed="1"/>
     <w:lsdException w:name="Unresolved Mention" w:semiHidden="1" w:unhideWhenUsed="1"/>
   </w:latentStyles>
-  <w:style w:type="paragraph" w:default="1" w:styleId="Standard">
+  <w:style w:type="paragraph" w:default="1" w:styleId="Normal">
     <w:name w:val="Normal"/>
     <w:rsid w:val="00AB1109"/>
     <w:pPr>
@@ -620,13 +804,13 @@
       <w:lang w:val="de-DE" w:eastAsia="zh-CN" w:bidi="hi-IN"/>
     </w:rPr>
   </w:style>
-  <w:style w:type="character" w:default="1" w:styleId="Absatz-Standardschriftart">
+  <w:style w:type="character" w:default="1" w:styleId="DefaultParagraphFont">
     <w:name w:val="Default Paragraph Font"/>
     <w:uiPriority w:val="1"/>
     <w:semiHidden/>
     <w:unhideWhenUsed/>
   </w:style>
-  <w:style w:type="table" w:default="1" w:styleId="NormaleTabelle">
+  <w:style w:type="table" w:default="1" w:styleId="TableNormal">
     <w:name w:val="Normal Table"/>
     <w:uiPriority w:val="99"/>
     <w:semiHidden/>
@@ -641,7 +825,7 @@
       </w:tblCellMar>
     </w:tblPr>
   </w:style>
-  <w:style w:type="numbering" w:default="1" w:styleId="KeineListe">
+  <w:style w:type="numbering" w:default="1" w:styleId="NoList">
     <w:name w:val="No List"/>
     <w:uiPriority w:val="99"/>
     <w:semiHidden/>

</xml_diff>